<commit_message>
change User to AspNetUser
</commit_message>
<xml_diff>
--- a/Project_23TH0003/ghi-chu.docx
+++ b/Project_23TH0003/ghi-chu.docx
@@ -14,6 +14,20 @@
           <w:rFonts w:ascii="Times New Roman" w:hAnsi="Times New Roman" w:cs="Times New Roman"/>
           <w:b/>
         </w:rPr>
+        <w:t>I. GHI CHÚ</w:t>
+      </w:r>
+      <w:r>
+        <w:rPr>
+          <w:rFonts w:ascii="Times New Roman" w:hAnsi="Times New Roman" w:cs="Times New Roman"/>
+          <w:b/>
+        </w:rPr>
+        <w:br/>
+      </w:r>
+      <w:r>
+        <w:rPr>
+          <w:rFonts w:ascii="Times New Roman" w:hAnsi="Times New Roman" w:cs="Times New Roman"/>
+          <w:b/>
+        </w:rPr>
         <w:t xml:space="preserve">1. Khai báo web.config: </w:t>
       </w:r>
     </w:p>
@@ -1494,6 +1508,797 @@
         </w:rPr>
         <w:t xml:space="preserve"> });</w:t>
       </w:r>
+    </w:p>
+    <w:p>
+      <w:pPr>
+        <w:rPr>
+          <w:rFonts w:ascii="Times New Roman" w:hAnsi="Times New Roman" w:cs="Times New Roman"/>
+          <w:b/>
+        </w:rPr>
+      </w:pPr>
+      <w:r>
+        <w:rPr>
+          <w:rFonts w:ascii="Times New Roman" w:hAnsi="Times New Roman" w:cs="Times New Roman"/>
+          <w:b/>
+        </w:rPr>
+        <w:t>3. Nếu là người đầu tiên đăng ký sẽ set quyền admin</w:t>
+      </w:r>
+    </w:p>
+    <w:p>
+      <w:pPr>
+        <w:rPr>
+          <w:rFonts w:ascii="Times New Roman" w:hAnsi="Times New Roman" w:cs="Times New Roman"/>
+          <w:b/>
+        </w:rPr>
+      </w:pPr>
+      <w:r>
+        <w:rPr>
+          <w:rFonts w:ascii="Times New Roman" w:hAnsi="Times New Roman" w:cs="Times New Roman"/>
+          <w:b/>
+        </w:rPr>
+        <w:t>Trong AccountController/</w:t>
+      </w:r>
+      <w:r>
+        <w:rPr>
+          <w:rFonts w:ascii="Cascadia Mono" w:hAnsi="Cascadia Mono" w:cs="Cascadia Mono"/>
+          <w:color w:val="0000FF"/>
+          <w:sz w:val="19"/>
+          <w:szCs w:val="19"/>
+          <w:highlight w:val="white"/>
+        </w:rPr>
+        <w:t>Register</w:t>
+      </w:r>
+    </w:p>
+    <w:p>
+      <w:pPr>
+        <w:rPr>
+          <w:rFonts w:ascii="Times New Roman" w:hAnsi="Times New Roman" w:cs="Times New Roman"/>
+          <w:b/>
+        </w:rPr>
+      </w:pPr>
+      <w:r>
+        <w:rPr>
+          <w:rFonts w:ascii="Times New Roman" w:hAnsi="Times New Roman" w:cs="Times New Roman"/>
+          <w:b/>
+        </w:rPr>
+        <w:t>4. Tự động update ngày cập nhật trong sql</w:t>
+      </w:r>
+    </w:p>
+    <w:p>
+      <w:pPr>
+        <w:autoSpaceDE w:val="0"/>
+        <w:autoSpaceDN w:val="0"/>
+        <w:adjustRightInd w:val="0"/>
+        <w:spacing w:after="0" w:line="240" w:lineRule="auto"/>
+        <w:rPr>
+          <w:rFonts w:ascii="Consolas" w:hAnsi="Consolas" w:cs="Consolas"/>
+          <w:color w:val="000000"/>
+          <w:sz w:val="19"/>
+          <w:szCs w:val="19"/>
+        </w:rPr>
+      </w:pPr>
+      <w:r>
+        <w:rPr>
+          <w:rFonts w:ascii="Consolas" w:hAnsi="Consolas" w:cs="Consolas"/>
+          <w:color w:val="0000FF"/>
+          <w:sz w:val="19"/>
+          <w:szCs w:val="19"/>
+        </w:rPr>
+        <w:t>CREATE</w:t>
+      </w:r>
+      <w:r>
+        <w:rPr>
+          <w:rFonts w:ascii="Consolas" w:hAnsi="Consolas" w:cs="Consolas"/>
+          <w:color w:val="000000"/>
+          <w:sz w:val="19"/>
+          <w:szCs w:val="19"/>
+        </w:rPr>
+        <w:t xml:space="preserve"> </w:t>
+      </w:r>
+      <w:r>
+        <w:rPr>
+          <w:rFonts w:ascii="Consolas" w:hAnsi="Consolas" w:cs="Consolas"/>
+          <w:color w:val="0000FF"/>
+          <w:sz w:val="19"/>
+          <w:szCs w:val="19"/>
+        </w:rPr>
+        <w:t>TRIGGER</w:t>
+      </w:r>
+      <w:r>
+        <w:rPr>
+          <w:rFonts w:ascii="Consolas" w:hAnsi="Consolas" w:cs="Consolas"/>
+          <w:color w:val="000000"/>
+          <w:sz w:val="19"/>
+          <w:szCs w:val="19"/>
+        </w:rPr>
+        <w:t xml:space="preserve"> trg_UpdateUpdatedAt</w:t>
+      </w:r>
+    </w:p>
+    <w:p>
+      <w:pPr>
+        <w:autoSpaceDE w:val="0"/>
+        <w:autoSpaceDN w:val="0"/>
+        <w:adjustRightInd w:val="0"/>
+        <w:spacing w:after="0" w:line="240" w:lineRule="auto"/>
+        <w:rPr>
+          <w:rFonts w:ascii="Consolas" w:hAnsi="Consolas" w:cs="Consolas"/>
+          <w:color w:val="000000"/>
+          <w:sz w:val="19"/>
+          <w:szCs w:val="19"/>
+        </w:rPr>
+      </w:pPr>
+      <w:r>
+        <w:rPr>
+          <w:rFonts w:ascii="Consolas" w:hAnsi="Consolas" w:cs="Consolas"/>
+          <w:color w:val="0000FF"/>
+          <w:sz w:val="19"/>
+          <w:szCs w:val="19"/>
+        </w:rPr>
+        <w:t>ON</w:t>
+      </w:r>
+      <w:r>
+        <w:rPr>
+          <w:rFonts w:ascii="Consolas" w:hAnsi="Consolas" w:cs="Consolas"/>
+          <w:color w:val="000000"/>
+          <w:sz w:val="19"/>
+          <w:szCs w:val="19"/>
+        </w:rPr>
+        <w:t xml:space="preserve"> Departments</w:t>
+      </w:r>
+    </w:p>
+    <w:p>
+      <w:pPr>
+        <w:autoSpaceDE w:val="0"/>
+        <w:autoSpaceDN w:val="0"/>
+        <w:adjustRightInd w:val="0"/>
+        <w:spacing w:after="0" w:line="240" w:lineRule="auto"/>
+        <w:rPr>
+          <w:rFonts w:ascii="Consolas" w:hAnsi="Consolas" w:cs="Consolas"/>
+          <w:color w:val="000000"/>
+          <w:sz w:val="19"/>
+          <w:szCs w:val="19"/>
+        </w:rPr>
+      </w:pPr>
+      <w:r>
+        <w:rPr>
+          <w:rFonts w:ascii="Consolas" w:hAnsi="Consolas" w:cs="Consolas"/>
+          <w:color w:val="0000FF"/>
+          <w:sz w:val="19"/>
+          <w:szCs w:val="19"/>
+        </w:rPr>
+        <w:t>AFTER</w:t>
+      </w:r>
+      <w:r>
+        <w:rPr>
+          <w:rFonts w:ascii="Consolas" w:hAnsi="Consolas" w:cs="Consolas"/>
+          <w:color w:val="000000"/>
+          <w:sz w:val="19"/>
+          <w:szCs w:val="19"/>
+        </w:rPr>
+        <w:t xml:space="preserve"> </w:t>
+      </w:r>
+      <w:r>
+        <w:rPr>
+          <w:rFonts w:ascii="Consolas" w:hAnsi="Consolas" w:cs="Consolas"/>
+          <w:color w:val="FF00FF"/>
+          <w:sz w:val="19"/>
+          <w:szCs w:val="19"/>
+        </w:rPr>
+        <w:t>UPDATE</w:t>
+      </w:r>
+    </w:p>
+    <w:p>
+      <w:pPr>
+        <w:autoSpaceDE w:val="0"/>
+        <w:autoSpaceDN w:val="0"/>
+        <w:adjustRightInd w:val="0"/>
+        <w:spacing w:after="0" w:line="240" w:lineRule="auto"/>
+        <w:rPr>
+          <w:rFonts w:ascii="Consolas" w:hAnsi="Consolas" w:cs="Consolas"/>
+          <w:color w:val="000000"/>
+          <w:sz w:val="19"/>
+          <w:szCs w:val="19"/>
+        </w:rPr>
+      </w:pPr>
+      <w:r>
+        <w:rPr>
+          <w:rFonts w:ascii="Consolas" w:hAnsi="Consolas" w:cs="Consolas"/>
+          <w:color w:val="0000FF"/>
+          <w:sz w:val="19"/>
+          <w:szCs w:val="19"/>
+        </w:rPr>
+        <w:t>AS</w:t>
+      </w:r>
+    </w:p>
+    <w:p>
+      <w:pPr>
+        <w:autoSpaceDE w:val="0"/>
+        <w:autoSpaceDN w:val="0"/>
+        <w:adjustRightInd w:val="0"/>
+        <w:spacing w:after="0" w:line="240" w:lineRule="auto"/>
+        <w:rPr>
+          <w:rFonts w:ascii="Consolas" w:hAnsi="Consolas" w:cs="Consolas"/>
+          <w:color w:val="000000"/>
+          <w:sz w:val="19"/>
+          <w:szCs w:val="19"/>
+        </w:rPr>
+      </w:pPr>
+      <w:r>
+        <w:rPr>
+          <w:rFonts w:ascii="Consolas" w:hAnsi="Consolas" w:cs="Consolas"/>
+          <w:color w:val="0000FF"/>
+          <w:sz w:val="19"/>
+          <w:szCs w:val="19"/>
+        </w:rPr>
+        <w:t>BEGIN</w:t>
+      </w:r>
+    </w:p>
+    <w:p>
+      <w:pPr>
+        <w:autoSpaceDE w:val="0"/>
+        <w:autoSpaceDN w:val="0"/>
+        <w:adjustRightInd w:val="0"/>
+        <w:spacing w:after="0" w:line="240" w:lineRule="auto"/>
+        <w:rPr>
+          <w:rFonts w:ascii="Consolas" w:hAnsi="Consolas" w:cs="Consolas"/>
+          <w:color w:val="000000"/>
+          <w:sz w:val="19"/>
+          <w:szCs w:val="19"/>
+        </w:rPr>
+      </w:pPr>
+      <w:r>
+        <w:rPr>
+          <w:rFonts w:ascii="Consolas" w:hAnsi="Consolas" w:cs="Consolas"/>
+          <w:color w:val="000000"/>
+          <w:sz w:val="19"/>
+          <w:szCs w:val="19"/>
+        </w:rPr>
+        <w:t xml:space="preserve">    </w:t>
+      </w:r>
+      <w:r>
+        <w:rPr>
+          <w:rFonts w:ascii="Consolas" w:hAnsi="Consolas" w:cs="Consolas"/>
+          <w:color w:val="FF00FF"/>
+          <w:sz w:val="19"/>
+          <w:szCs w:val="19"/>
+        </w:rPr>
+        <w:t>UPDATE</w:t>
+      </w:r>
+      <w:r>
+        <w:rPr>
+          <w:rFonts w:ascii="Consolas" w:hAnsi="Consolas" w:cs="Consolas"/>
+          <w:color w:val="000000"/>
+          <w:sz w:val="19"/>
+          <w:szCs w:val="19"/>
+        </w:rPr>
+        <w:t xml:space="preserve"> Departments</w:t>
+      </w:r>
+    </w:p>
+    <w:p>
+      <w:pPr>
+        <w:autoSpaceDE w:val="0"/>
+        <w:autoSpaceDN w:val="0"/>
+        <w:adjustRightInd w:val="0"/>
+        <w:spacing w:after="0" w:line="240" w:lineRule="auto"/>
+        <w:rPr>
+          <w:rFonts w:ascii="Consolas" w:hAnsi="Consolas" w:cs="Consolas"/>
+          <w:color w:val="000000"/>
+          <w:sz w:val="19"/>
+          <w:szCs w:val="19"/>
+        </w:rPr>
+      </w:pPr>
+      <w:r>
+        <w:rPr>
+          <w:rFonts w:ascii="Consolas" w:hAnsi="Consolas" w:cs="Consolas"/>
+          <w:color w:val="000000"/>
+          <w:sz w:val="19"/>
+          <w:szCs w:val="19"/>
+        </w:rPr>
+        <w:t xml:space="preserve">    </w:t>
+      </w:r>
+      <w:r>
+        <w:rPr>
+          <w:rFonts w:ascii="Consolas" w:hAnsi="Consolas" w:cs="Consolas"/>
+          <w:color w:val="0000FF"/>
+          <w:sz w:val="19"/>
+          <w:szCs w:val="19"/>
+        </w:rPr>
+        <w:t>SET</w:t>
+      </w:r>
+      <w:r>
+        <w:rPr>
+          <w:rFonts w:ascii="Consolas" w:hAnsi="Consolas" w:cs="Consolas"/>
+          <w:color w:val="000000"/>
+          <w:sz w:val="19"/>
+          <w:szCs w:val="19"/>
+        </w:rPr>
+        <w:t xml:space="preserve"> Updated_at </w:t>
+      </w:r>
+      <w:r>
+        <w:rPr>
+          <w:rFonts w:ascii="Consolas" w:hAnsi="Consolas" w:cs="Consolas"/>
+          <w:color w:val="808080"/>
+          <w:sz w:val="19"/>
+          <w:szCs w:val="19"/>
+        </w:rPr>
+        <w:t>=</w:t>
+      </w:r>
+      <w:r>
+        <w:rPr>
+          <w:rFonts w:ascii="Consolas" w:hAnsi="Consolas" w:cs="Consolas"/>
+          <w:color w:val="000000"/>
+          <w:sz w:val="19"/>
+          <w:szCs w:val="19"/>
+        </w:rPr>
+        <w:t xml:space="preserve"> </w:t>
+      </w:r>
+      <w:proofErr w:type="gramStart"/>
+      <w:r>
+        <w:rPr>
+          <w:rFonts w:ascii="Consolas" w:hAnsi="Consolas" w:cs="Consolas"/>
+          <w:color w:val="FF00FF"/>
+          <w:sz w:val="19"/>
+          <w:szCs w:val="19"/>
+        </w:rPr>
+        <w:t>GETDATE</w:t>
+      </w:r>
+      <w:r>
+        <w:rPr>
+          <w:rFonts w:ascii="Consolas" w:hAnsi="Consolas" w:cs="Consolas"/>
+          <w:color w:val="808080"/>
+          <w:sz w:val="19"/>
+          <w:szCs w:val="19"/>
+        </w:rPr>
+        <w:t>(</w:t>
+      </w:r>
+      <w:proofErr w:type="gramEnd"/>
+      <w:r>
+        <w:rPr>
+          <w:rFonts w:ascii="Consolas" w:hAnsi="Consolas" w:cs="Consolas"/>
+          <w:color w:val="808080"/>
+          <w:sz w:val="19"/>
+          <w:szCs w:val="19"/>
+        </w:rPr>
+        <w:t>)</w:t>
+      </w:r>
+      <w:r>
+        <w:rPr>
+          <w:rFonts w:ascii="Consolas" w:hAnsi="Consolas" w:cs="Consolas"/>
+          <w:color w:val="000000"/>
+          <w:sz w:val="19"/>
+          <w:szCs w:val="19"/>
+        </w:rPr>
+        <w:t xml:space="preserve"> </w:t>
+      </w:r>
+    </w:p>
+    <w:p>
+      <w:pPr>
+        <w:autoSpaceDE w:val="0"/>
+        <w:autoSpaceDN w:val="0"/>
+        <w:adjustRightInd w:val="0"/>
+        <w:spacing w:after="0" w:line="240" w:lineRule="auto"/>
+        <w:rPr>
+          <w:rFonts w:ascii="Consolas" w:hAnsi="Consolas" w:cs="Consolas"/>
+          <w:color w:val="000000"/>
+          <w:sz w:val="19"/>
+          <w:szCs w:val="19"/>
+        </w:rPr>
+      </w:pPr>
+      <w:r>
+        <w:rPr>
+          <w:rFonts w:ascii="Consolas" w:hAnsi="Consolas" w:cs="Consolas"/>
+          <w:color w:val="000000"/>
+          <w:sz w:val="19"/>
+          <w:szCs w:val="19"/>
+        </w:rPr>
+        <w:t xml:space="preserve">    </w:t>
+      </w:r>
+      <w:r>
+        <w:rPr>
+          <w:rFonts w:ascii="Consolas" w:hAnsi="Consolas" w:cs="Consolas"/>
+          <w:color w:val="0000FF"/>
+          <w:sz w:val="19"/>
+          <w:szCs w:val="19"/>
+        </w:rPr>
+        <w:t>WHERE</w:t>
+      </w:r>
+      <w:r>
+        <w:rPr>
+          <w:rFonts w:ascii="Consolas" w:hAnsi="Consolas" w:cs="Consolas"/>
+          <w:color w:val="000000"/>
+          <w:sz w:val="19"/>
+          <w:szCs w:val="19"/>
+        </w:rPr>
+        <w:t xml:space="preserve"> DepartmentID </w:t>
+      </w:r>
+      <w:r>
+        <w:rPr>
+          <w:rFonts w:ascii="Consolas" w:hAnsi="Consolas" w:cs="Consolas"/>
+          <w:color w:val="808080"/>
+          <w:sz w:val="19"/>
+          <w:szCs w:val="19"/>
+        </w:rPr>
+        <w:t>IN</w:t>
+      </w:r>
+      <w:r>
+        <w:rPr>
+          <w:rFonts w:ascii="Consolas" w:hAnsi="Consolas" w:cs="Consolas"/>
+          <w:color w:val="0000FF"/>
+          <w:sz w:val="19"/>
+          <w:szCs w:val="19"/>
+        </w:rPr>
+        <w:t xml:space="preserve"> </w:t>
+      </w:r>
+      <w:r>
+        <w:rPr>
+          <w:rFonts w:ascii="Consolas" w:hAnsi="Consolas" w:cs="Consolas"/>
+          <w:color w:val="808080"/>
+          <w:sz w:val="19"/>
+          <w:szCs w:val="19"/>
+        </w:rPr>
+        <w:t>(</w:t>
+      </w:r>
+      <w:r>
+        <w:rPr>
+          <w:rFonts w:ascii="Consolas" w:hAnsi="Consolas" w:cs="Consolas"/>
+          <w:color w:val="0000FF"/>
+          <w:sz w:val="19"/>
+          <w:szCs w:val="19"/>
+        </w:rPr>
+        <w:t>SELECT</w:t>
+      </w:r>
+      <w:r>
+        <w:rPr>
+          <w:rFonts w:ascii="Consolas" w:hAnsi="Consolas" w:cs="Consolas"/>
+          <w:color w:val="000000"/>
+          <w:sz w:val="19"/>
+          <w:szCs w:val="19"/>
+        </w:rPr>
+        <w:t xml:space="preserve"> DepartmentID </w:t>
+      </w:r>
+      <w:r>
+        <w:rPr>
+          <w:rFonts w:ascii="Consolas" w:hAnsi="Consolas" w:cs="Consolas"/>
+          <w:color w:val="0000FF"/>
+          <w:sz w:val="19"/>
+          <w:szCs w:val="19"/>
+        </w:rPr>
+        <w:t>FROM</w:t>
+      </w:r>
+      <w:r>
+        <w:rPr>
+          <w:rFonts w:ascii="Consolas" w:hAnsi="Consolas" w:cs="Consolas"/>
+          <w:color w:val="000000"/>
+          <w:sz w:val="19"/>
+          <w:szCs w:val="19"/>
+        </w:rPr>
+        <w:t xml:space="preserve"> inserted</w:t>
+      </w:r>
+      <w:r>
+        <w:rPr>
+          <w:rFonts w:ascii="Consolas" w:hAnsi="Consolas" w:cs="Consolas"/>
+          <w:color w:val="808080"/>
+          <w:sz w:val="19"/>
+          <w:szCs w:val="19"/>
+        </w:rPr>
+        <w:t>);</w:t>
+      </w:r>
+    </w:p>
+    <w:p>
+      <w:pPr>
+        <w:rPr>
+          <w:rFonts w:ascii="Times New Roman" w:hAnsi="Times New Roman" w:cs="Times New Roman"/>
+          <w:b/>
+        </w:rPr>
+      </w:pPr>
+      <w:r>
+        <w:rPr>
+          <w:rFonts w:ascii="Consolas" w:hAnsi="Consolas" w:cs="Consolas"/>
+          <w:color w:val="0000FF"/>
+          <w:sz w:val="19"/>
+          <w:szCs w:val="19"/>
+        </w:rPr>
+        <w:t>END</w:t>
+      </w:r>
+      <w:r>
+        <w:rPr>
+          <w:rFonts w:ascii="Consolas" w:hAnsi="Consolas" w:cs="Consolas"/>
+          <w:color w:val="808080"/>
+          <w:sz w:val="19"/>
+          <w:szCs w:val="19"/>
+        </w:rPr>
+        <w:t>;</w:t>
+      </w:r>
+    </w:p>
+    <w:p>
+      <w:pPr>
+        <w:rPr>
+          <w:rFonts w:ascii="Times New Roman" w:hAnsi="Times New Roman" w:cs="Times New Roman"/>
+          <w:b/>
+        </w:rPr>
+      </w:pPr>
+      <w:r>
+        <w:rPr>
+          <w:rFonts w:ascii="Times New Roman" w:hAnsi="Times New Roman" w:cs="Times New Roman"/>
+          <w:b/>
+        </w:rPr>
+        <w:t>5. Các store tìm kiếm</w:t>
+      </w:r>
+    </w:p>
+    <w:p>
+      <w:pPr>
+        <w:rPr>
+          <w:rFonts w:ascii="Times New Roman" w:hAnsi="Times New Roman" w:cs="Times New Roman"/>
+          <w:b/>
+        </w:rPr>
+      </w:pPr>
+      <w:r>
+        <w:rPr>
+          <w:rFonts w:ascii="Times New Roman" w:hAnsi="Times New Roman" w:cs="Times New Roman"/>
+          <w:b/>
+        </w:rPr>
+        <w:lastRenderedPageBreak/>
+        <w:drawing>
+          <wp:inline distT="0" distB="0" distL="0" distR="0" wp14:anchorId="42ED27F7" wp14:editId="3B511BFD">
+            <wp:extent cx="2333951" cy="2686425"/>
+            <wp:effectExtent l="0" t="0" r="9525" b="0"/>
+            <wp:docPr id="2" name="Picture 2"/>
+            <wp:cNvGraphicFramePr>
+              <a:graphicFrameLocks xmlns:a="http://schemas.openxmlformats.org/drawingml/2006/main" noChangeAspect="1"/>
+            </wp:cNvGraphicFramePr>
+            <a:graphic xmlns:a="http://schemas.openxmlformats.org/drawingml/2006/main">
+              <a:graphicData uri="http://schemas.openxmlformats.org/drawingml/2006/picture">
+                <pic:pic xmlns:pic="http://schemas.openxmlformats.org/drawingml/2006/picture">
+                  <pic:nvPicPr>
+                    <pic:cNvPr id="1" name=""/>
+                    <pic:cNvPicPr/>
+                  </pic:nvPicPr>
+                  <pic:blipFill>
+                    <a:blip r:embed="rId4"/>
+                    <a:stretch>
+                      <a:fillRect/>
+                    </a:stretch>
+                  </pic:blipFill>
+                  <pic:spPr>
+                    <a:xfrm>
+                      <a:off x="0" y="0"/>
+                      <a:ext cx="2333951" cy="2686425"/>
+                    </a:xfrm>
+                    <a:prstGeom prst="rect">
+                      <a:avLst/>
+                    </a:prstGeom>
+                  </pic:spPr>
+                </pic:pic>
+              </a:graphicData>
+            </a:graphic>
+          </wp:inline>
+        </w:drawing>
+      </w:r>
+    </w:p>
+    <w:p>
+      <w:pPr>
+        <w:rPr>
+          <w:rFonts w:ascii="Times New Roman" w:hAnsi="Times New Roman" w:cs="Times New Roman"/>
+          <w:b/>
+        </w:rPr>
+      </w:pPr>
+      <w:r>
+        <w:rPr>
+          <w:rFonts w:ascii="Times New Roman" w:hAnsi="Times New Roman" w:cs="Times New Roman"/>
+          <w:b/>
+        </w:rPr>
+        <w:t>II. CÁC MODULE</w:t>
+      </w:r>
+    </w:p>
+    <w:p>
+      <w:pPr>
+        <w:rPr>
+          <w:rFonts w:ascii="Times New Roman" w:hAnsi="Times New Roman" w:cs="Times New Roman"/>
+          <w:b/>
+        </w:rPr>
+      </w:pPr>
+      <w:r>
+        <w:rPr>
+          <w:rFonts w:ascii="Times New Roman" w:hAnsi="Times New Roman" w:cs="Times New Roman"/>
+          <w:b/>
+        </w:rPr>
+        <w:t>1. Khoa</w:t>
+      </w:r>
+    </w:p>
+    <w:p>
+      <w:pPr>
+        <w:rPr>
+          <w:rFonts w:ascii="Times New Roman" w:hAnsi="Times New Roman" w:cs="Times New Roman"/>
+        </w:rPr>
+      </w:pPr>
+      <w:r>
+        <w:rPr>
+          <w:rFonts w:ascii="Times New Roman" w:hAnsi="Times New Roman" w:cs="Times New Roman"/>
+        </w:rPr>
+        <w:t>Controller: Khoa_23TH0003</w:t>
+      </w:r>
+    </w:p>
+    <w:p>
+      <w:pPr>
+        <w:rPr>
+          <w:rFonts w:ascii="Times New Roman" w:hAnsi="Times New Roman" w:cs="Times New Roman"/>
+        </w:rPr>
+      </w:pPr>
+      <w:r>
+        <w:rPr>
+          <w:rFonts w:ascii="Times New Roman" w:hAnsi="Times New Roman" w:cs="Times New Roman"/>
+        </w:rPr>
+        <w:t>View: Views/</w:t>
+      </w:r>
+      <w:r>
+        <w:rPr>
+          <w:rFonts w:ascii="Times New Roman" w:hAnsi="Times New Roman" w:cs="Times New Roman"/>
+        </w:rPr>
+        <w:t xml:space="preserve"> </w:t>
+      </w:r>
+      <w:r>
+        <w:rPr>
+          <w:rFonts w:ascii="Times New Roman" w:hAnsi="Times New Roman" w:cs="Times New Roman"/>
+        </w:rPr>
+        <w:t>Khoa_23TH0003</w:t>
+      </w:r>
+    </w:p>
+    <w:p>
+      <w:pPr>
+        <w:rPr>
+          <w:rFonts w:ascii="Times New Roman" w:hAnsi="Times New Roman" w:cs="Times New Roman"/>
+        </w:rPr>
+      </w:pPr>
+      <w:r>
+        <w:rPr>
+          <w:rFonts w:ascii="Times New Roman" w:hAnsi="Times New Roman" w:cs="Times New Roman"/>
+        </w:rPr>
+        <w:t>- Tìm kiếm</w:t>
+      </w:r>
+      <w:r>
+        <w:rPr>
+          <w:rFonts w:ascii="Times New Roman" w:hAnsi="Times New Roman" w:cs="Times New Roman"/>
+        </w:rPr>
+        <w:t xml:space="preserve">: Tìm kiếm được có dấu và không dấu, dùng Store </w:t>
+      </w:r>
+      <w:r>
+        <w:rPr>
+          <w:rFonts w:ascii="Times New Roman" w:hAnsi="Times New Roman" w:cs="Times New Roman"/>
+          <w:b/>
+        </w:rPr>
+        <w:t>Khoa_TimKiem</w:t>
+      </w:r>
+    </w:p>
+    <w:p>
+      <w:pPr>
+        <w:rPr>
+          <w:rFonts w:ascii="Times New Roman" w:hAnsi="Times New Roman" w:cs="Times New Roman"/>
+        </w:rPr>
+      </w:pPr>
+      <w:r>
+        <w:rPr>
+          <w:rFonts w:ascii="Times New Roman" w:hAnsi="Times New Roman" w:cs="Times New Roman"/>
+        </w:rPr>
+        <w:t>- Phân trang</w:t>
+      </w:r>
+    </w:p>
+    <w:p>
+      <w:pPr>
+        <w:rPr>
+          <w:rFonts w:ascii="Times New Roman" w:hAnsi="Times New Roman" w:cs="Times New Roman"/>
+        </w:rPr>
+      </w:pPr>
+      <w:r>
+        <w:rPr>
+          <w:rFonts w:ascii="Times New Roman" w:hAnsi="Times New Roman" w:cs="Times New Roman"/>
+        </w:rPr>
+        <w:t>- Thêm, xóa, sửa</w:t>
+      </w:r>
+    </w:p>
+    <w:p>
+      <w:pPr>
+        <w:rPr>
+          <w:rFonts w:ascii="Times New Roman" w:hAnsi="Times New Roman" w:cs="Times New Roman"/>
+        </w:rPr>
+      </w:pPr>
+      <w:r>
+        <w:rPr>
+          <w:rFonts w:ascii="Times New Roman" w:hAnsi="Times New Roman" w:cs="Times New Roman"/>
+        </w:rPr>
+        <w:t>- Sắp xếp thứ tự giảm dần của ngày tạo</w:t>
+      </w:r>
+    </w:p>
+    <w:p>
+      <w:pPr>
+        <w:rPr>
+          <w:rFonts w:ascii="Times New Roman" w:hAnsi="Times New Roman" w:cs="Times New Roman"/>
+        </w:rPr>
+      </w:pPr>
+      <w:r>
+        <w:rPr>
+          <w:rFonts w:ascii="Times New Roman" w:hAnsi="Times New Roman" w:cs="Times New Roman"/>
+        </w:rPr>
+        <w:drawing>
+          <wp:inline distT="0" distB="0" distL="0" distR="0" wp14:anchorId="0BE175BA" wp14:editId="5788CF3E">
+            <wp:extent cx="6011545" cy="2900045"/>
+            <wp:effectExtent l="0" t="0" r="8255" b="0"/>
+            <wp:docPr id="1" name="Picture 1"/>
+            <wp:cNvGraphicFramePr>
+              <a:graphicFrameLocks xmlns:a="http://schemas.openxmlformats.org/drawingml/2006/main" noChangeAspect="1"/>
+            </wp:cNvGraphicFramePr>
+            <a:graphic xmlns:a="http://schemas.openxmlformats.org/drawingml/2006/main">
+              <a:graphicData uri="http://schemas.openxmlformats.org/drawingml/2006/picture">
+                <pic:pic xmlns:pic="http://schemas.openxmlformats.org/drawingml/2006/picture">
+                  <pic:nvPicPr>
+                    <pic:cNvPr id="1" name=""/>
+                    <pic:cNvPicPr/>
+                  </pic:nvPicPr>
+                  <pic:blipFill>
+                    <a:blip r:embed="rId5"/>
+                    <a:stretch>
+                      <a:fillRect/>
+                    </a:stretch>
+                  </pic:blipFill>
+                  <pic:spPr>
+                    <a:xfrm>
+                      <a:off x="0" y="0"/>
+                      <a:ext cx="6011545" cy="2900045"/>
+                    </a:xfrm>
+                    <a:prstGeom prst="rect">
+                      <a:avLst/>
+                    </a:prstGeom>
+                  </pic:spPr>
+                </pic:pic>
+              </a:graphicData>
+            </a:graphic>
+          </wp:inline>
+        </w:drawing>
+      </w:r>
+    </w:p>
+    <w:p>
+      <w:pPr>
+        <w:tabs>
+          <w:tab w:val="left" w:pos="8610"/>
+        </w:tabs>
+        <w:rPr>
+          <w:rFonts w:ascii="Times New Roman" w:hAnsi="Times New Roman" w:cs="Times New Roman"/>
+        </w:rPr>
+      </w:pPr>
+      <w:r>
+        <w:rPr>
+          <w:rFonts w:ascii="Times New Roman" w:hAnsi="Times New Roman" w:cs="Times New Roman"/>
+        </w:rPr>
+        <w:tab/>
+      </w:r>
+    </w:p>
+    <w:p>
+      <w:pPr>
+        <w:rPr>
+          <w:rFonts w:ascii="Times New Roman" w:hAnsi="Times New Roman" w:cs="Times New Roman"/>
+        </w:rPr>
+      </w:pPr>
+    </w:p>
+    <w:p>
+      <w:pPr>
+        <w:rPr>
+          <w:rFonts w:ascii="Times New Roman" w:hAnsi="Times New Roman" w:cs="Times New Roman"/>
+        </w:rPr>
+      </w:pPr>
+    </w:p>
+    <w:p>
+      <w:pPr>
+        <w:rPr>
+          <w:rFonts w:ascii="Times New Roman" w:hAnsi="Times New Roman" w:cs="Times New Roman"/>
+        </w:rPr>
+      </w:pPr>
+    </w:p>
+    <w:p>
+      <w:pPr>
+        <w:jc w:val="center"/>
+        <w:rPr>
+          <w:rFonts w:ascii="Times New Roman" w:hAnsi="Times New Roman" w:cs="Times New Roman"/>
+        </w:rPr>
+      </w:pPr>
       <w:bookmarkStart w:id="0" w:name="_GoBack"/>
       <w:bookmarkEnd w:id="0"/>
     </w:p>

</xml_diff>